<commit_message>
- update word - update pdf version
</commit_message>
<xml_diff>
--- a/prl_second.docx
+++ b/prl_second.docx
@@ -269,6 +269,13 @@
       <w:r>
         <w:rPr>
           <w:rFonts w:ascii="Calibri" w:hAnsi="Calibri" w:cs="Calibri"/>
+          <w:color w:val="000000"/>
+        </w:rPr>
+        <w:t xml:space="preserve"> (paralelne pracujúce)</w:t>
+      </w:r>
+      <w:r>
+        <w:rPr>
+          <w:rFonts w:ascii="Calibri" w:hAnsi="Calibri" w:cs="Calibri"/>
           <w:b/>
           <w:bCs/>
           <w:color w:val="000000"/>
@@ -316,7 +323,7 @@
           <w:bCs/>
           <w:color w:val="000000"/>
         </w:rPr>
-        <w:t>c(n) = O(n</w:t>
+        <w:t>s</w:t>
       </w:r>
       <w:r>
         <w:rPr>
@@ -324,9 +331,8 @@
           <w:b/>
           <w:bCs/>
           <w:color w:val="000000"/>
-          <w:vertAlign w:val="superscript"/>
-        </w:rPr>
-        <w:t>2</w:t>
+        </w:rPr>
+        <w:t>(n) = O(n)</w:t>
       </w:r>
       <w:r>
         <w:rPr>
@@ -335,7 +341,7 @@
           <w:bCs/>
           <w:color w:val="000000"/>
         </w:rPr>
-        <w:t>)</w:t>
+        <w:t xml:space="preserve">. </w:t>
       </w:r>
       <w:r>
         <w:rPr>
@@ -344,15 +350,6 @@
           <w:bCs/>
           <w:color w:val="000000"/>
         </w:rPr>
-        <w:t xml:space="preserve">. </w:t>
-      </w:r>
-      <w:r>
-        <w:rPr>
-          <w:rFonts w:ascii="Calibri" w:hAnsi="Calibri" w:cs="Calibri"/>
-          <w:b/>
-          <w:bCs/>
-          <w:color w:val="000000"/>
-        </w:rPr>
         <w:t xml:space="preserve"> </w:t>
       </w:r>
     </w:p>
@@ -410,28 +407,37 @@
         <w:t>2</w:t>
       </w:r>
       <w:r>
+        <w:t xml:space="preserve">. Optimálny algoritmus potrebuje </w:t>
+      </w:r>
+      <w:r>
+        <w:rPr>
+          <w:b/>
+        </w:rPr>
+        <w:t>O(log(n))</w:t>
+      </w:r>
+      <w:r>
+        <w:t xml:space="preserve"> času a </w:t>
+      </w:r>
+      <w:r>
+        <w:rPr>
+          <w:b/>
+        </w:rPr>
+        <w:t>p</w:t>
+      </w:r>
+      <w:r>
+        <w:rPr>
+          <w:b/>
+        </w:rPr>
+        <w:t>(n)</w:t>
+      </w:r>
+      <w:r>
+        <w:t xml:space="preserve"> </w:t>
+      </w:r>
+      <w:r>
+        <w:t>procesorov</w:t>
+      </w:r>
+      <w:r>
         <w:t xml:space="preserve">. </w:t>
-      </w:r>
-      <w:r>
-        <w:t xml:space="preserve">Optimálny algoritmus potrebuje </w:t>
-      </w:r>
-      <w:r>
-        <w:rPr>
-          <w:b/>
-        </w:rPr>
-        <w:t>O(log(n))</w:t>
-      </w:r>
-      <w:r>
-        <w:t xml:space="preserve"> času a </w:t>
-      </w:r>
-      <w:r>
-        <w:rPr>
-          <w:b/>
-        </w:rPr>
-        <w:t>O(n)</w:t>
-      </w:r>
-      <w:r>
-        <w:t xml:space="preserve"> priestoru. </w:t>
       </w:r>
       <w:r>
         <w:rPr>
@@ -482,10 +488,24 @@
         <w:rPr>
           <w:b/>
         </w:rPr>
-        <w:t>O(n)</w:t>
-      </w:r>
-      <w:r>
-        <w:t xml:space="preserve"> priestoru, čo nie je optimálne voči najlepšiemu algoritmu pre zoradenie.</w:t>
+        <w:t>p</w:t>
+      </w:r>
+      <w:r>
+        <w:rPr>
+          <w:b/>
+        </w:rPr>
+        <w:t>(n)</w:t>
+      </w:r>
+      <w:r>
+        <w:t xml:space="preserve"> p</w:t>
+      </w:r>
+      <w:r>
+        <w:t>rocesorov</w:t>
+      </w:r>
+      <w:bookmarkStart w:id="0" w:name="_GoBack"/>
+      <w:bookmarkEnd w:id="0"/>
+      <w:r>
+        <w:t>, čo nie je optimálne voči najlepšiemu algoritmu pre zoradenie.</w:t>
       </w:r>
     </w:p>
     <w:p>
@@ -507,17 +527,7 @@
           <w:bCs/>
           <w:color w:val="auto"/>
         </w:rPr>
-        <w:t>Im</w:t>
-      </w:r>
-      <w:bookmarkStart w:id="0" w:name="_GoBack"/>
-      <w:bookmarkEnd w:id="0"/>
-      <w:r>
-        <w:rPr>
-          <w:b/>
-          <w:bCs/>
-          <w:color w:val="auto"/>
-        </w:rPr>
-        <w:t>plementácia algoritmu</w:t>
+        <w:t>Implementácia algoritmu</w:t>
       </w:r>
     </w:p>
     <w:p>
@@ -3498,7 +3508,7 @@
 </file>
 
 <file path=customXml/itemProps1.xml><?xml version="1.0" encoding="utf-8"?>
-<ds:datastoreItem xmlns:ds="http://schemas.openxmlformats.org/officeDocument/2006/customXml" ds:itemID="{05E1025A-805B-407E-9E1E-8EEDE860CF27}">
+<ds:datastoreItem xmlns:ds="http://schemas.openxmlformats.org/officeDocument/2006/customXml" ds:itemID="{423673CF-C723-413F-B2EF-56DC9793DA1D}">
   <ds:schemaRefs>
     <ds:schemaRef ds:uri="http://schemas.openxmlformats.org/officeDocument/2006/bibliography"/>
   </ds:schemaRefs>

</xml_diff>